<commit_message>
styling updates / to-do list updates
</commit_message>
<xml_diff>
--- a/MS Completion Plan.docx
+++ b/MS Completion Plan.docx
@@ -19,163 +19,14 @@
         <w:t>MS Completion Plan</w:t>
       </w:r>
     </w:p>
-    <w:p/>
-    <w:p>
-      <w:pPr>
-        <w:pStyle w:val="Subtitle"/>
-        <w:spacing w:after="0"/>
-        <w:rPr>
-          <w:color w:val="C45911" w:themeColor="accent2" w:themeShade="BF"/>
-          <w:sz w:val="28"/>
-          <w:szCs w:val="28"/>
-        </w:rPr>
-      </w:pPr>
-      <w:proofErr w:type="spellStart"/>
-      <w:r>
-        <w:rPr>
-          <w:color w:val="C45911" w:themeColor="accent2" w:themeShade="BF"/>
-          <w:sz w:val="28"/>
-          <w:szCs w:val="28"/>
-        </w:rPr>
-        <w:t>u</w:t>
-      </w:r>
-      <w:r>
-        <w:rPr>
-          <w:color w:val="C45911" w:themeColor="accent2" w:themeShade="BF"/>
-          <w:sz w:val="28"/>
-          <w:szCs w:val="28"/>
-        </w:rPr>
-        <w:t>pdateMap</w:t>
-      </w:r>
-      <w:proofErr w:type="spellEnd"/>
-      <w:r>
-        <w:rPr>
-          <w:color w:val="C45911" w:themeColor="accent2" w:themeShade="BF"/>
-          <w:sz w:val="28"/>
-          <w:szCs w:val="28"/>
-        </w:rPr>
-        <w:t xml:space="preserve"> Function</w:t>
-      </w:r>
-      <w:bookmarkStart w:id="0" w:name="_GoBack"/>
-    </w:p>
-    <w:bookmarkEnd w:id="0"/>
-    <w:p>
-      <w:pPr>
-        <w:spacing w:after="0" w:line="240" w:lineRule="auto"/>
-        <w:rPr>
-          <w:rFonts w:asciiTheme="majorHAnsi" w:hAnsiTheme="majorHAnsi" w:cstheme="majorHAnsi"/>
-          <w:i/>
-        </w:rPr>
-      </w:pPr>
-      <w:r>
-        <w:rPr>
-          <w:rFonts w:asciiTheme="majorHAnsi" w:hAnsiTheme="majorHAnsi" w:cstheme="majorHAnsi"/>
-          <w:i/>
-        </w:rPr>
-        <w:t xml:space="preserve">Thursday &amp; Friday 03/15-03/16 </w:t>
-      </w:r>
-    </w:p>
-    <w:p>
-      <w:pPr>
-        <w:spacing w:after="0"/>
-        <w:rPr>
-          <w:rFonts w:asciiTheme="majorHAnsi" w:hAnsiTheme="majorHAnsi" w:cstheme="majorHAnsi"/>
-        </w:rPr>
-      </w:pPr>
-      <w:r>
-        <w:rPr>
-          <w:rFonts w:asciiTheme="majorHAnsi" w:hAnsiTheme="majorHAnsi" w:cstheme="majorHAnsi"/>
-        </w:rPr>
-        <w:tab/>
-        <w:t>-On dropdown change, map view changes</w:t>
-      </w:r>
-    </w:p>
-    <w:p>
-      <w:pPr>
-        <w:spacing w:after="0"/>
-        <w:ind w:left="720"/>
-        <w:rPr>
-          <w:rFonts w:asciiTheme="majorHAnsi" w:hAnsiTheme="majorHAnsi" w:cstheme="majorHAnsi"/>
-        </w:rPr>
-      </w:pPr>
-      <w:r>
-        <w:rPr>
-          <w:rFonts w:asciiTheme="majorHAnsi" w:hAnsiTheme="majorHAnsi" w:cstheme="majorHAnsi"/>
-        </w:rPr>
-        <w:t>-Tools: SQL</w:t>
-      </w:r>
-      <w:r>
-        <w:rPr>
-          <w:rFonts w:asciiTheme="majorHAnsi" w:hAnsiTheme="majorHAnsi" w:cstheme="majorHAnsi"/>
-        </w:rPr>
-        <w:t xml:space="preserve">, jQuery, JavaScript. </w:t>
-      </w:r>
-    </w:p>
-    <w:p>
-      <w:pPr>
-        <w:spacing w:after="0"/>
-        <w:ind w:left="720"/>
-        <w:rPr>
-          <w:rFonts w:asciiTheme="majorHAnsi" w:hAnsiTheme="majorHAnsi" w:cstheme="majorHAnsi"/>
-        </w:rPr>
-      </w:pPr>
-      <w:r>
-        <w:rPr>
-          <w:rFonts w:asciiTheme="majorHAnsi" w:hAnsiTheme="majorHAnsi" w:cstheme="majorHAnsi"/>
-        </w:rPr>
-        <w:t>-Is there an e</w:t>
-      </w:r>
-      <w:r>
-        <w:rPr>
-          <w:rFonts w:asciiTheme="majorHAnsi" w:hAnsiTheme="majorHAnsi" w:cstheme="majorHAnsi"/>
-        </w:rPr>
-        <w:t>xample of all tools being used together to accomplish something similar?</w:t>
-      </w:r>
-    </w:p>
-    <w:p>
-      <w:pPr>
-        <w:spacing w:after="0"/>
-        <w:ind w:left="720"/>
-        <w:rPr>
-          <w:rFonts w:asciiTheme="majorHAnsi" w:hAnsiTheme="majorHAnsi" w:cstheme="majorHAnsi"/>
-        </w:rPr>
-      </w:pPr>
-      <w:r>
-        <w:rPr>
-          <w:rFonts w:asciiTheme="majorHAnsi" w:hAnsiTheme="majorHAnsi" w:cstheme="majorHAnsi"/>
-        </w:rPr>
-        <w:t>-Will Codie</w:t>
-      </w:r>
-      <w:r>
-        <w:rPr>
-          <w:rFonts w:asciiTheme="majorHAnsi" w:hAnsiTheme="majorHAnsi" w:cstheme="majorHAnsi"/>
-        </w:rPr>
-        <w:t xml:space="preserve"> </w:t>
-      </w:r>
-      <w:r>
-        <w:rPr>
-          <w:rFonts w:asciiTheme="majorHAnsi" w:hAnsiTheme="majorHAnsi" w:cstheme="majorHAnsi"/>
-        </w:rPr>
-        <w:t>+</w:t>
-      </w:r>
-      <w:r>
-        <w:rPr>
-          <w:rFonts w:asciiTheme="majorHAnsi" w:hAnsiTheme="majorHAnsi" w:cstheme="majorHAnsi"/>
-        </w:rPr>
-        <w:t xml:space="preserve"> </w:t>
-      </w:r>
-      <w:r>
-        <w:rPr>
-          <w:rFonts w:asciiTheme="majorHAnsi" w:hAnsiTheme="majorHAnsi" w:cstheme="majorHAnsi"/>
-        </w:rPr>
-        <w:t>Andrea be available for discussion on Friday morning?</w:t>
-      </w:r>
-    </w:p>
-    <w:p>
-      <w:pPr>
-        <w:pStyle w:val="Subtitle"/>
+    <w:p>
+      <w:pPr>
+        <w:spacing w:after="0"/>
         <w:rPr>
           <w:rStyle w:val="Emphasis"/>
+          <w:rFonts w:asciiTheme="majorHAnsi" w:hAnsiTheme="majorHAnsi" w:cstheme="majorHAnsi"/>
+          <w:i w:val="0"/>
+          <w:iCs w:val="0"/>
         </w:rPr>
       </w:pPr>
     </w:p>
@@ -225,248 +76,496 @@
         </w:rPr>
         <w:t>)</w:t>
       </w:r>
-    </w:p>
-    <w:p>
-      <w:pPr>
-        <w:spacing w:after="0"/>
-        <w:rPr>
-          <w:rFonts w:asciiTheme="majorHAnsi" w:hAnsiTheme="majorHAnsi" w:cstheme="majorHAnsi"/>
-          <w:i/>
-        </w:rPr>
-      </w:pPr>
-      <w:r>
-        <w:rPr>
-          <w:rFonts w:asciiTheme="majorHAnsi" w:hAnsiTheme="majorHAnsi" w:cstheme="majorHAnsi"/>
-          <w:i/>
-        </w:rPr>
-        <w:t>Saturday</w:t>
-      </w:r>
-      <w:r>
-        <w:rPr>
-          <w:rFonts w:asciiTheme="majorHAnsi" w:hAnsiTheme="majorHAnsi" w:cstheme="majorHAnsi"/>
-          <w:i/>
-        </w:rPr>
-        <w:t xml:space="preserve"> 03/1</w:t>
-      </w:r>
-      <w:r>
-        <w:rPr>
-          <w:rFonts w:asciiTheme="majorHAnsi" w:hAnsiTheme="majorHAnsi" w:cstheme="majorHAnsi"/>
-          <w:i/>
-        </w:rPr>
-        <w:t>7</w:t>
-      </w:r>
-      <w:r>
-        <w:rPr>
-          <w:rFonts w:asciiTheme="majorHAnsi" w:hAnsiTheme="majorHAnsi" w:cstheme="majorHAnsi"/>
-          <w:i/>
-        </w:rPr>
-        <w:t xml:space="preserve"> </w:t>
-      </w:r>
-    </w:p>
-    <w:p>
-      <w:pPr>
-        <w:spacing w:after="0"/>
-        <w:rPr>
-          <w:rFonts w:asciiTheme="majorHAnsi" w:hAnsiTheme="majorHAnsi" w:cstheme="majorHAnsi"/>
-        </w:rPr>
-      </w:pPr>
-      <w:r>
-        <w:rPr>
-          <w:rFonts w:asciiTheme="majorHAnsi" w:hAnsiTheme="majorHAnsi" w:cstheme="majorHAnsi"/>
-        </w:rPr>
-        <w:tab/>
-        <w:t>-</w:t>
-      </w:r>
-      <w:r>
-        <w:rPr>
-          <w:rFonts w:asciiTheme="majorHAnsi" w:hAnsiTheme="majorHAnsi" w:cstheme="majorHAnsi"/>
-        </w:rPr>
-        <w:t>Legend is s</w:t>
-      </w:r>
-      <w:r>
-        <w:rPr>
-          <w:rFonts w:asciiTheme="majorHAnsi" w:hAnsiTheme="majorHAnsi" w:cstheme="majorHAnsi"/>
-        </w:rPr>
-        <w:t>tatic, so HTML should be sufficient</w:t>
-      </w:r>
-      <w:r>
-        <w:rPr>
-          <w:rFonts w:asciiTheme="majorHAnsi" w:hAnsiTheme="majorHAnsi" w:cstheme="majorHAnsi"/>
-        </w:rPr>
-        <w:t>. Leaflet examples use JavaScript, though.</w:t>
-      </w:r>
-    </w:p>
-    <w:p>
-      <w:pPr>
-        <w:spacing w:after="0"/>
-        <w:rPr>
-          <w:rFonts w:asciiTheme="majorHAnsi" w:hAnsiTheme="majorHAnsi" w:cstheme="majorHAnsi"/>
-          <w:b/>
-        </w:rPr>
-      </w:pPr>
-    </w:p>
-    <w:p>
-      <w:pPr>
-        <w:pStyle w:val="Subtitle"/>
-        <w:spacing w:after="0"/>
-        <w:rPr>
+      <w:r>
+        <w:rPr>
+          <w:rStyle w:val="Emphasis"/>
+          <w:i w:val="0"/>
+          <w:iCs w:val="0"/>
           <w:color w:val="C45911" w:themeColor="accent2" w:themeShade="BF"/>
           <w:sz w:val="28"/>
           <w:szCs w:val="28"/>
         </w:rPr>
-      </w:pPr>
-      <w:r>
+        <w:t xml:space="preserve"> + Tool Tip</w:t>
+      </w:r>
+    </w:p>
+    <w:p>
+      <w:pPr>
+        <w:spacing w:after="0"/>
+        <w:rPr>
+          <w:rFonts w:asciiTheme="majorHAnsi" w:hAnsiTheme="majorHAnsi" w:cstheme="majorHAnsi"/>
+          <w:i/>
+        </w:rPr>
+      </w:pPr>
+      <w:r>
+        <w:rPr>
+          <w:rFonts w:asciiTheme="majorHAnsi" w:hAnsiTheme="majorHAnsi" w:cstheme="majorHAnsi"/>
+          <w:i/>
+        </w:rPr>
+        <w:t xml:space="preserve">Saturday 03/17 </w:t>
+      </w:r>
+    </w:p>
+    <w:p>
+      <w:pPr>
+        <w:spacing w:after="0"/>
+        <w:rPr>
+          <w:rFonts w:asciiTheme="majorHAnsi" w:hAnsiTheme="majorHAnsi" w:cstheme="majorHAnsi"/>
+        </w:rPr>
+      </w:pPr>
+      <w:r>
+        <w:rPr>
+          <w:rFonts w:asciiTheme="majorHAnsi" w:hAnsiTheme="majorHAnsi" w:cstheme="majorHAnsi"/>
+        </w:rPr>
+        <w:tab/>
+        <w:t>-Tooltip:</w:t>
+      </w:r>
+    </w:p>
+    <w:p>
+      <w:pPr>
+        <w:spacing w:after="0"/>
+        <w:ind w:left="720" w:firstLine="720"/>
+        <w:rPr>
+          <w:rFonts w:asciiTheme="majorHAnsi" w:hAnsiTheme="majorHAnsi" w:cstheme="majorHAnsi"/>
+        </w:rPr>
+      </w:pPr>
+      <w:r>
+        <w:rPr>
+          <w:rFonts w:asciiTheme="majorHAnsi" w:hAnsiTheme="majorHAnsi" w:cstheme="majorHAnsi"/>
+        </w:rPr>
+        <w:t xml:space="preserve">-Change so it just says “no data” when null </w:t>
+      </w:r>
+    </w:p>
+    <w:p>
+      <w:pPr>
+        <w:spacing w:after="0"/>
+        <w:rPr>
+          <w:rFonts w:asciiTheme="majorHAnsi" w:hAnsiTheme="majorHAnsi" w:cstheme="majorHAnsi"/>
+        </w:rPr>
+      </w:pPr>
+      <w:r>
+        <w:rPr>
+          <w:rFonts w:asciiTheme="majorHAnsi" w:hAnsiTheme="majorHAnsi" w:cstheme="majorHAnsi"/>
+        </w:rPr>
+        <w:tab/>
+      </w:r>
+      <w:r>
+        <w:rPr>
+          <w:rFonts w:asciiTheme="majorHAnsi" w:hAnsiTheme="majorHAnsi" w:cstheme="majorHAnsi"/>
+        </w:rPr>
+        <w:tab/>
+        <w:t>-Update design</w:t>
+      </w:r>
+    </w:p>
+    <w:p>
+      <w:pPr>
+        <w:spacing w:after="0"/>
+        <w:rPr>
+          <w:rFonts w:asciiTheme="majorHAnsi" w:hAnsiTheme="majorHAnsi" w:cstheme="majorHAnsi"/>
+        </w:rPr>
+      </w:pPr>
+      <w:r>
+        <w:rPr>
+          <w:rFonts w:asciiTheme="majorHAnsi" w:hAnsiTheme="majorHAnsi" w:cstheme="majorHAnsi"/>
+        </w:rPr>
+        <w:tab/>
+      </w:r>
+      <w:r>
+        <w:rPr>
+          <w:rFonts w:asciiTheme="majorHAnsi" w:hAnsiTheme="majorHAnsi" w:cstheme="majorHAnsi"/>
+        </w:rPr>
+        <w:tab/>
+        <w:t xml:space="preserve">-Change to carto? Seems smoother, </w:t>
+      </w:r>
+      <w:proofErr w:type="gramStart"/>
+      <w:r>
+        <w:rPr>
+          <w:rFonts w:asciiTheme="majorHAnsi" w:hAnsiTheme="majorHAnsi" w:cstheme="majorHAnsi"/>
+        </w:rPr>
+        <w:t>more sleek</w:t>
+      </w:r>
+      <w:proofErr w:type="gramEnd"/>
+      <w:r>
+        <w:rPr>
+          <w:rFonts w:asciiTheme="majorHAnsi" w:hAnsiTheme="majorHAnsi" w:cstheme="majorHAnsi"/>
+        </w:rPr>
+        <w:t xml:space="preserve">. </w:t>
+      </w:r>
+    </w:p>
+    <w:p>
+      <w:pPr>
+        <w:spacing w:after="0"/>
+        <w:rPr>
+          <w:rFonts w:asciiTheme="majorHAnsi" w:hAnsiTheme="majorHAnsi" w:cstheme="majorHAnsi"/>
+        </w:rPr>
+      </w:pPr>
+      <w:r>
+        <w:rPr>
+          <w:rFonts w:asciiTheme="majorHAnsi" w:hAnsiTheme="majorHAnsi" w:cstheme="majorHAnsi"/>
+        </w:rPr>
+        <w:tab/>
+        <w:t>-Finish adding code to remove previous layers</w:t>
+      </w:r>
+      <w:bookmarkStart w:id="0" w:name="_GoBack"/>
+      <w:bookmarkEnd w:id="0"/>
+    </w:p>
+    <w:p>
+      <w:pPr>
+        <w:spacing w:after="0"/>
+        <w:rPr>
+          <w:rFonts w:asciiTheme="majorHAnsi" w:hAnsiTheme="majorHAnsi" w:cstheme="majorHAnsi"/>
+          <w:b/>
+        </w:rPr>
+      </w:pPr>
+    </w:p>
+    <w:p>
+      <w:pPr>
+        <w:pStyle w:val="Subtitle"/>
+        <w:spacing w:after="0"/>
         <w:rPr>
           <w:color w:val="C45911" w:themeColor="accent2" w:themeShade="BF"/>
           <w:sz w:val="28"/>
           <w:szCs w:val="28"/>
         </w:rPr>
-        <w:t>Finishing Touches</w:t>
-      </w:r>
-    </w:p>
-    <w:p>
-      <w:pPr>
-        <w:spacing w:after="0"/>
-        <w:rPr>
-          <w:rFonts w:asciiTheme="majorHAnsi" w:hAnsiTheme="majorHAnsi" w:cstheme="majorHAnsi"/>
-          <w:i/>
-        </w:rPr>
-      </w:pPr>
-      <w:r>
-        <w:rPr>
-          <w:rFonts w:asciiTheme="majorHAnsi" w:hAnsiTheme="majorHAnsi" w:cstheme="majorHAnsi"/>
-          <w:i/>
-        </w:rPr>
-        <w:t>Sunday 03/18</w:t>
-      </w:r>
-    </w:p>
-    <w:p>
-      <w:pPr>
-        <w:spacing w:after="0"/>
-        <w:rPr>
-          <w:rFonts w:asciiTheme="majorHAnsi" w:hAnsiTheme="majorHAnsi" w:cstheme="majorHAnsi"/>
-        </w:rPr>
-      </w:pPr>
-      <w:r>
-        <w:rPr>
-          <w:rFonts w:asciiTheme="majorHAnsi" w:hAnsiTheme="majorHAnsi" w:cstheme="majorHAnsi"/>
-        </w:rPr>
-        <w:tab/>
-        <w:t>-Design tweaks</w:t>
-      </w:r>
-    </w:p>
-    <w:p>
-      <w:pPr>
-        <w:spacing w:after="0"/>
-        <w:ind w:firstLine="720"/>
-        <w:rPr>
-          <w:rFonts w:asciiTheme="majorHAnsi" w:hAnsiTheme="majorHAnsi" w:cstheme="majorHAnsi"/>
-        </w:rPr>
-      </w:pPr>
-      <w:r>
-        <w:rPr>
-          <w:rFonts w:asciiTheme="majorHAnsi" w:hAnsiTheme="majorHAnsi" w:cstheme="majorHAnsi"/>
-        </w:rPr>
-        <w:t>- ‘About’ page</w:t>
-      </w:r>
-    </w:p>
-    <w:p>
-      <w:pPr>
-        <w:spacing w:after="0"/>
-        <w:rPr>
-          <w:rFonts w:asciiTheme="majorHAnsi" w:hAnsiTheme="majorHAnsi" w:cstheme="majorHAnsi"/>
-        </w:rPr>
-      </w:pPr>
-    </w:p>
-    <w:p>
-      <w:pPr>
-        <w:pStyle w:val="Subtitle"/>
-        <w:spacing w:after="0"/>
+      </w:pPr>
+      <w:r>
         <w:rPr>
           <w:color w:val="C45911" w:themeColor="accent2" w:themeShade="BF"/>
           <w:sz w:val="28"/>
           <w:szCs w:val="28"/>
         </w:rPr>
-      </w:pPr>
-      <w:r>
+        <w:t>Finishing Touches</w:t>
+      </w:r>
+    </w:p>
+    <w:p>
+      <w:pPr>
+        <w:spacing w:after="0"/>
+        <w:rPr>
+          <w:rFonts w:asciiTheme="majorHAnsi" w:hAnsiTheme="majorHAnsi" w:cstheme="majorHAnsi"/>
+          <w:i/>
+        </w:rPr>
+      </w:pPr>
+      <w:r>
+        <w:rPr>
+          <w:rFonts w:asciiTheme="majorHAnsi" w:hAnsiTheme="majorHAnsi" w:cstheme="majorHAnsi"/>
+          <w:i/>
+        </w:rPr>
+        <w:t>Sunday 03/18</w:t>
+      </w:r>
+    </w:p>
+    <w:p>
+      <w:pPr>
+        <w:spacing w:after="0"/>
+        <w:rPr>
+          <w:rFonts w:asciiTheme="majorHAnsi" w:hAnsiTheme="majorHAnsi" w:cstheme="majorHAnsi"/>
+        </w:rPr>
+      </w:pPr>
+      <w:r>
+        <w:rPr>
+          <w:rFonts w:asciiTheme="majorHAnsi" w:hAnsiTheme="majorHAnsi" w:cstheme="majorHAnsi"/>
+        </w:rPr>
+        <w:tab/>
+        <w:t>-Design tweaks</w:t>
+      </w:r>
+    </w:p>
+    <w:p>
+      <w:pPr>
+        <w:spacing w:after="0"/>
+        <w:ind w:firstLine="720"/>
+        <w:rPr>
+          <w:rFonts w:asciiTheme="majorHAnsi" w:hAnsiTheme="majorHAnsi" w:cstheme="majorHAnsi"/>
+        </w:rPr>
+      </w:pPr>
+      <w:r>
+        <w:rPr>
+          <w:rFonts w:asciiTheme="majorHAnsi" w:hAnsiTheme="majorHAnsi" w:cstheme="majorHAnsi"/>
+        </w:rPr>
+        <w:t>- ‘About’ page</w:t>
+      </w:r>
+    </w:p>
+    <w:p>
+      <w:pPr>
+        <w:spacing w:after="0"/>
+        <w:ind w:firstLine="720"/>
+        <w:rPr>
+          <w:rFonts w:asciiTheme="majorHAnsi" w:hAnsiTheme="majorHAnsi" w:cstheme="majorHAnsi"/>
+        </w:rPr>
+      </w:pPr>
+      <w:r>
+        <w:rPr>
+          <w:rFonts w:asciiTheme="majorHAnsi" w:hAnsiTheme="majorHAnsi" w:cstheme="majorHAnsi"/>
+        </w:rPr>
+        <w:t>-Favicon</w:t>
+      </w:r>
+    </w:p>
+    <w:p>
+      <w:pPr>
+        <w:spacing w:after="0"/>
+        <w:ind w:firstLine="720"/>
+        <w:rPr>
+          <w:rFonts w:asciiTheme="majorHAnsi" w:hAnsiTheme="majorHAnsi" w:cstheme="majorHAnsi"/>
+        </w:rPr>
+      </w:pPr>
+      <w:r>
+        <w:rPr>
+          <w:rFonts w:asciiTheme="majorHAnsi" w:hAnsiTheme="majorHAnsi" w:cstheme="majorHAnsi"/>
+        </w:rPr>
+        <w:t>-Custom fonts]</w:t>
+      </w:r>
+    </w:p>
+    <w:p>
+      <w:pPr>
+        <w:spacing w:after="0"/>
+        <w:ind w:firstLine="720"/>
+        <w:rPr>
+          <w:rFonts w:asciiTheme="majorHAnsi" w:hAnsiTheme="majorHAnsi" w:cstheme="majorHAnsi"/>
+        </w:rPr>
+      </w:pPr>
+      <w:r>
+        <w:rPr>
+          <w:rFonts w:asciiTheme="majorHAnsi" w:hAnsiTheme="majorHAnsi" w:cstheme="majorHAnsi"/>
+        </w:rPr>
+        <w:t>-Write to Codie and Andrea on Sunday with Specific Questions™.</w:t>
+      </w:r>
+    </w:p>
+    <w:p>
+      <w:pPr>
+        <w:spacing w:after="0"/>
+        <w:rPr>
+          <w:rFonts w:asciiTheme="majorHAnsi" w:hAnsiTheme="majorHAnsi" w:cstheme="majorHAnsi"/>
+        </w:rPr>
+      </w:pPr>
+    </w:p>
+    <w:p>
+      <w:pPr>
+        <w:spacing w:after="0"/>
+        <w:ind w:left="720"/>
+        <w:rPr>
+          <w:rFonts w:asciiTheme="majorHAnsi" w:hAnsiTheme="majorHAnsi" w:cstheme="majorHAnsi"/>
+        </w:rPr>
+      </w:pPr>
+      <w:r>
+        <w:rPr>
+          <w:rFonts w:asciiTheme="majorHAnsi" w:hAnsiTheme="majorHAnsi" w:cstheme="majorHAnsi"/>
+        </w:rPr>
+        <w:t>Sunday Wish List Items:</w:t>
+      </w:r>
+    </w:p>
+    <w:p>
+      <w:pPr>
+        <w:spacing w:after="0"/>
+        <w:ind w:left="720"/>
+        <w:rPr>
+          <w:rFonts w:asciiTheme="majorHAnsi" w:hAnsiTheme="majorHAnsi" w:cstheme="majorHAnsi"/>
+        </w:rPr>
+      </w:pPr>
+      <w:r>
+        <w:rPr>
+          <w:rFonts w:asciiTheme="majorHAnsi" w:hAnsiTheme="majorHAnsi" w:cstheme="majorHAnsi"/>
+        </w:rPr>
+        <w:tab/>
+        <w:t>-Simplify code</w:t>
+      </w:r>
+    </w:p>
+    <w:p>
+      <w:pPr>
+        <w:spacing w:after="0"/>
+        <w:ind w:left="720"/>
+        <w:rPr>
+          <w:rFonts w:asciiTheme="majorHAnsi" w:hAnsiTheme="majorHAnsi" w:cstheme="majorHAnsi"/>
+        </w:rPr>
+      </w:pPr>
+      <w:r>
+        <w:rPr>
+          <w:rFonts w:asciiTheme="majorHAnsi" w:hAnsiTheme="majorHAnsi" w:cstheme="majorHAnsi"/>
+        </w:rPr>
+        <w:tab/>
+        <w:t>-Add a dynamic title</w:t>
+      </w:r>
+    </w:p>
+    <w:p>
+      <w:pPr>
+        <w:spacing w:after="0"/>
+        <w:ind w:left="720"/>
+        <w:rPr>
+          <w:rFonts w:asciiTheme="majorHAnsi" w:hAnsiTheme="majorHAnsi" w:cstheme="majorHAnsi"/>
+        </w:rPr>
+      </w:pPr>
+      <w:r>
+        <w:rPr>
+          <w:rFonts w:asciiTheme="majorHAnsi" w:hAnsiTheme="majorHAnsi" w:cstheme="majorHAnsi"/>
+        </w:rPr>
+        <w:tab/>
+        <w:t>-</w:t>
+      </w:r>
+    </w:p>
+    <w:p>
+      <w:pPr>
+        <w:spacing w:after="0"/>
+        <w:ind w:firstLine="720"/>
+        <w:rPr>
+          <w:rFonts w:asciiTheme="majorHAnsi" w:hAnsiTheme="majorHAnsi" w:cstheme="majorHAnsi"/>
+        </w:rPr>
+      </w:pPr>
+    </w:p>
+    <w:p>
+      <w:pPr>
+        <w:spacing w:after="0"/>
+        <w:rPr>
+          <w:rFonts w:asciiTheme="majorHAnsi" w:hAnsiTheme="majorHAnsi" w:cstheme="majorHAnsi"/>
+        </w:rPr>
+      </w:pPr>
+    </w:p>
+    <w:p>
+      <w:pPr>
+        <w:pStyle w:val="Subtitle"/>
+        <w:spacing w:after="0"/>
         <w:rPr>
           <w:color w:val="C45911" w:themeColor="accent2" w:themeShade="BF"/>
           <w:sz w:val="28"/>
           <w:szCs w:val="28"/>
         </w:rPr>
-        <w:t>Last opportunity for questions</w:t>
-      </w:r>
-    </w:p>
-    <w:p>
-      <w:pPr>
-        <w:spacing w:after="0"/>
-        <w:rPr>
-          <w:rFonts w:asciiTheme="majorHAnsi" w:hAnsiTheme="majorHAnsi" w:cstheme="majorHAnsi"/>
-          <w:i/>
-        </w:rPr>
-      </w:pPr>
-      <w:r>
-        <w:rPr>
-          <w:rFonts w:asciiTheme="majorHAnsi" w:hAnsiTheme="majorHAnsi" w:cstheme="majorHAnsi"/>
-          <w:i/>
-        </w:rPr>
-        <w:t>Monday 03/19</w:t>
-      </w:r>
-    </w:p>
-    <w:p>
-      <w:pPr>
-        <w:spacing w:after="0"/>
-        <w:rPr>
-          <w:rFonts w:asciiTheme="majorHAnsi" w:hAnsiTheme="majorHAnsi" w:cstheme="majorHAnsi"/>
-        </w:rPr>
-      </w:pPr>
-      <w:r>
-        <w:rPr>
-          <w:rFonts w:asciiTheme="majorHAnsi" w:hAnsiTheme="majorHAnsi" w:cstheme="majorHAnsi"/>
-        </w:rPr>
-        <w:tab/>
-        <w:t>-Email specific questions to Codie/Andrea by Sunday evening</w:t>
-      </w:r>
-    </w:p>
-    <w:p>
-      <w:pPr>
-        <w:spacing w:after="0"/>
-        <w:rPr>
-          <w:rFonts w:asciiTheme="majorHAnsi" w:hAnsiTheme="majorHAnsi" w:cstheme="majorHAnsi"/>
-        </w:rPr>
-      </w:pPr>
-      <w:r>
-        <w:rPr>
-          <w:rFonts w:asciiTheme="majorHAnsi" w:hAnsiTheme="majorHAnsi" w:cstheme="majorHAnsi"/>
-        </w:rPr>
-        <w:tab/>
-        <w:t>-Discuss on phone if necessary?</w:t>
-      </w:r>
-    </w:p>
-    <w:p>
-      <w:pPr>
-        <w:spacing w:after="0"/>
-        <w:rPr>
-          <w:rFonts w:asciiTheme="majorHAnsi" w:hAnsiTheme="majorHAnsi" w:cstheme="majorHAnsi"/>
-        </w:rPr>
-      </w:pPr>
-    </w:p>
-    <w:p>
-      <w:pPr>
-        <w:pStyle w:val="Subtitle"/>
-        <w:spacing w:after="0"/>
+      </w:pPr>
+      <w:r>
         <w:rPr>
           <w:color w:val="C45911" w:themeColor="accent2" w:themeShade="BF"/>
           <w:sz w:val="28"/>
           <w:szCs w:val="28"/>
         </w:rPr>
-      </w:pPr>
-      <w:r>
+        <w:t>Last opportunity for questions</w:t>
+      </w:r>
+    </w:p>
+    <w:p>
+      <w:pPr>
+        <w:spacing w:after="0"/>
+        <w:rPr>
+          <w:rFonts w:asciiTheme="majorHAnsi" w:hAnsiTheme="majorHAnsi" w:cstheme="majorHAnsi"/>
+          <w:i/>
+        </w:rPr>
+      </w:pPr>
+      <w:r>
+        <w:rPr>
+          <w:rFonts w:asciiTheme="majorHAnsi" w:hAnsiTheme="majorHAnsi" w:cstheme="majorHAnsi"/>
+          <w:i/>
+        </w:rPr>
+        <w:t>Monday 03/19</w:t>
+      </w:r>
+    </w:p>
+    <w:p>
+      <w:pPr>
+        <w:spacing w:after="0"/>
+        <w:rPr>
+          <w:rFonts w:asciiTheme="majorHAnsi" w:hAnsiTheme="majorHAnsi" w:cstheme="majorHAnsi"/>
+        </w:rPr>
+      </w:pPr>
+      <w:r>
+        <w:rPr>
+          <w:rFonts w:asciiTheme="majorHAnsi" w:hAnsiTheme="majorHAnsi" w:cstheme="majorHAnsi"/>
+        </w:rPr>
+        <w:tab/>
+        <w:t>-Email specific questions to Codie/Andrea by Sunday evening</w:t>
+      </w:r>
+    </w:p>
+    <w:p>
+      <w:pPr>
+        <w:spacing w:after="0"/>
+        <w:rPr>
+          <w:rFonts w:asciiTheme="majorHAnsi" w:hAnsiTheme="majorHAnsi" w:cstheme="majorHAnsi"/>
+        </w:rPr>
+      </w:pPr>
+      <w:r>
+        <w:rPr>
+          <w:rFonts w:asciiTheme="majorHAnsi" w:hAnsiTheme="majorHAnsi" w:cstheme="majorHAnsi"/>
+        </w:rPr>
+        <w:tab/>
+        <w:t>-Discuss on phone if necessary?</w:t>
+      </w:r>
+      <w:r>
+        <w:rPr>
+          <w:rFonts w:asciiTheme="majorHAnsi" w:hAnsiTheme="majorHAnsi" w:cstheme="majorHAnsi"/>
+        </w:rPr>
+        <w:tab/>
+      </w:r>
+    </w:p>
+    <w:p>
+      <w:pPr>
+        <w:spacing w:after="0"/>
+        <w:rPr>
+          <w:rFonts w:asciiTheme="majorHAnsi" w:hAnsiTheme="majorHAnsi" w:cstheme="majorHAnsi"/>
+        </w:rPr>
+      </w:pPr>
+      <w:r>
+        <w:rPr>
+          <w:rFonts w:asciiTheme="majorHAnsi" w:hAnsiTheme="majorHAnsi" w:cstheme="majorHAnsi"/>
+        </w:rPr>
+        <w:tab/>
+        <w:t>-Codie/Andrea are around before 1:30CST</w:t>
+      </w:r>
+    </w:p>
+    <w:p>
+      <w:pPr>
+        <w:spacing w:after="0"/>
+        <w:rPr>
+          <w:rFonts w:asciiTheme="majorHAnsi" w:hAnsiTheme="majorHAnsi" w:cstheme="majorHAnsi"/>
+        </w:rPr>
+      </w:pPr>
+      <w:r>
+        <w:rPr>
+          <w:rFonts w:asciiTheme="majorHAnsi" w:hAnsiTheme="majorHAnsi" w:cstheme="majorHAnsi"/>
+        </w:rPr>
+        <w:tab/>
+      </w:r>
+      <w:r>
+        <w:rPr>
+          <w:rFonts w:asciiTheme="majorHAnsi" w:hAnsiTheme="majorHAnsi" w:cstheme="majorHAnsi"/>
+        </w:rPr>
+        <w:tab/>
+        <w:t>-</w:t>
+      </w:r>
+      <w:r>
+        <w:rPr>
+          <w:rFonts w:asciiTheme="majorHAnsi" w:hAnsiTheme="majorHAnsi" w:cstheme="majorHAnsi"/>
+        </w:rPr>
+        <w:t xml:space="preserve">Write to them by Sunday </w:t>
+      </w:r>
+    </w:p>
+    <w:p>
+      <w:pPr>
+        <w:spacing w:after="0"/>
+        <w:rPr>
+          <w:rFonts w:asciiTheme="majorHAnsi" w:hAnsiTheme="majorHAnsi" w:cstheme="majorHAnsi"/>
+        </w:rPr>
+      </w:pPr>
+      <w:r>
+        <w:rPr>
+          <w:rFonts w:asciiTheme="majorHAnsi" w:hAnsiTheme="majorHAnsi" w:cstheme="majorHAnsi"/>
+        </w:rPr>
+        <w:tab/>
+        <w:t>-Update Laurel</w:t>
+      </w:r>
+    </w:p>
+    <w:p>
+      <w:pPr>
+        <w:spacing w:after="0"/>
+        <w:rPr>
+          <w:rFonts w:asciiTheme="majorHAnsi" w:hAnsiTheme="majorHAnsi" w:cstheme="majorHAnsi"/>
+        </w:rPr>
+      </w:pPr>
+    </w:p>
+    <w:p>
+      <w:pPr>
+        <w:pStyle w:val="Subtitle"/>
+        <w:spacing w:after="0"/>
         <w:rPr>
           <w:color w:val="C45911" w:themeColor="accent2" w:themeShade="BF"/>
           <w:sz w:val="28"/>
           <w:szCs w:val="28"/>
         </w:rPr>
+      </w:pPr>
+      <w:r>
+        <w:rPr>
+          <w:color w:val="C45911" w:themeColor="accent2" w:themeShade="BF"/>
+          <w:sz w:val="28"/>
+          <w:szCs w:val="28"/>
+        </w:rPr>
         <w:t>Submit Final Report</w:t>
       </w:r>
     </w:p>
@@ -493,6 +592,43 @@
           <w:rFonts w:asciiTheme="majorHAnsi" w:hAnsiTheme="majorHAnsi" w:cstheme="majorHAnsi"/>
         </w:rPr>
       </w:pPr>
+    </w:p>
+    <w:p>
+      <w:pPr>
+        <w:spacing w:after="0"/>
+        <w:rPr>
+          <w:rFonts w:asciiTheme="majorHAnsi" w:hAnsiTheme="majorHAnsi" w:cstheme="majorHAnsi"/>
+          <w:i/>
+        </w:rPr>
+      </w:pPr>
+      <w:r>
+        <w:rPr>
+          <w:rFonts w:asciiTheme="majorHAnsi" w:hAnsiTheme="majorHAnsi" w:cstheme="majorHAnsi"/>
+          <w:i/>
+        </w:rPr>
+        <w:t xml:space="preserve">Not scheduled </w:t>
+      </w:r>
+      <w:r>
+        <w:rPr>
+          <w:rFonts w:asciiTheme="majorHAnsi" w:hAnsiTheme="majorHAnsi" w:cstheme="majorHAnsi"/>
+          <w:i/>
+        </w:rPr>
+        <w:t>–</w:t>
+      </w:r>
+      <w:r>
+        <w:rPr>
+          <w:rFonts w:asciiTheme="majorHAnsi" w:hAnsiTheme="majorHAnsi" w:cstheme="majorHAnsi"/>
+          <w:i/>
+        </w:rPr>
+        <w:t xml:space="preserve"> </w:t>
+      </w:r>
+      <w:r>
+        <w:rPr>
+          <w:rFonts w:asciiTheme="majorHAnsi" w:hAnsiTheme="majorHAnsi" w:cstheme="majorHAnsi"/>
+          <w:i/>
+        </w:rPr>
+        <w:t xml:space="preserve">meeting next week and this should be </w:t>
+      </w:r>
     </w:p>
     <w:sectPr>
       <w:pgSz w:w="12240" w:h="15840"/>

</xml_diff>